<commit_message>
creado tema 5 con ejercicio delegado hecho
</commit_message>
<xml_diff>
--- a/Tema 4/UT4_Practica_1_Adrian_Cardin.docx
+++ b/Tema 4/UT4_Practica_1_Adrian_Cardin.docx
@@ -229,6 +229,13 @@
     </w:p>
     <w:sdt>
       <w:sdtPr>
+        <w:rPr>
+          <w:rFonts w:asciiTheme="minorHAnsi" w:eastAsiaTheme="minorHAnsi" w:hAnsiTheme="minorHAnsi" w:cstheme="minorBidi"/>
+          <w:color w:val="auto"/>
+          <w:sz w:val="22"/>
+          <w:szCs w:val="22"/>
+          <w:lang w:eastAsia="en-US"/>
+        </w:rPr>
         <w:id w:val="1572082362"/>
         <w:docPartObj>
           <w:docPartGallery w:val="Table of Contents"/>
@@ -237,13 +244,8 @@
       </w:sdtPr>
       <w:sdtEndPr>
         <w:rPr>
-          <w:rFonts w:asciiTheme="minorHAnsi" w:eastAsiaTheme="minorHAnsi" w:hAnsiTheme="minorHAnsi" w:cstheme="minorBidi"/>
           <w:b/>
           <w:bCs/>
-          <w:color w:val="auto"/>
-          <w:sz w:val="22"/>
-          <w:szCs w:val="22"/>
-          <w:lang w:eastAsia="en-US"/>
         </w:rPr>
       </w:sdtEndPr>
       <w:sdtContent>
@@ -507,8 +509,6 @@
       <w:pPr>
         <w:ind w:left="360"/>
       </w:pPr>
-      <w:bookmarkStart w:id="0" w:name="_GoBack"/>
-      <w:bookmarkEnd w:id="0"/>
     </w:p>
     <w:p>
       <w:pPr>
@@ -638,7 +638,7 @@
           <w:lang w:eastAsia="es-ES"/>
         </w:rPr>
       </w:pPr>
-      <w:bookmarkStart w:id="1" w:name="_Toc86488814"/>
+      <w:bookmarkStart w:id="0" w:name="_Toc86488814"/>
       <w:r>
         <w:rPr>
           <w:rFonts w:eastAsia="Times New Roman"/>
@@ -648,7 +648,7 @@
         </w:rPr>
         <w:t>Ejercicio 1:</w:t>
       </w:r>
-      <w:bookmarkEnd w:id="1"/>
+      <w:bookmarkEnd w:id="0"/>
     </w:p>
     <w:p>
       <w:pPr>
@@ -786,7 +786,7 @@
           <w:lang w:eastAsia="es-ES"/>
         </w:rPr>
       </w:pPr>
-      <w:bookmarkStart w:id="2" w:name="_Ref86488691"/>
+      <w:bookmarkStart w:id="1" w:name="_Ref86488691"/>
       <w:r>
         <w:rPr>
           <w:rFonts w:ascii="Arial" w:eastAsia="Times New Roman" w:hAnsi="Arial" w:cs="Arial"/>
@@ -813,7 +813,7 @@
         </w:rPr>
         <w:t>, separando cada dato en líneas distintas.</w:t>
       </w:r>
-      <w:bookmarkEnd w:id="2"/>
+      <w:bookmarkEnd w:id="1"/>
     </w:p>
     <w:p>
       <w:pPr>
@@ -2441,7 +2441,7 @@
           <w:lang w:eastAsia="es-ES"/>
         </w:rPr>
       </w:pPr>
-      <w:bookmarkStart w:id="3" w:name="_Toc86488815"/>
+      <w:bookmarkStart w:id="2" w:name="_Toc86488815"/>
       <w:r>
         <w:rPr>
           <w:rFonts w:eastAsia="Times New Roman"/>
@@ -2451,7 +2451,7 @@
         </w:rPr>
         <w:t>Ejercicio 2:</w:t>
       </w:r>
-      <w:bookmarkEnd w:id="3"/>
+      <w:bookmarkEnd w:id="2"/>
     </w:p>
     <w:p>
       <w:pPr>
@@ -2965,6 +2965,8 @@
           <w:u w:val="single"/>
         </w:rPr>
       </w:pPr>
+      <w:bookmarkStart w:id="3" w:name="_GoBack"/>
+      <w:bookmarkEnd w:id="3"/>
     </w:p>
     <w:p>
       <w:pPr>
@@ -3117,7 +3119,7 @@
         <w:noProof/>
         <w:color w:val="5B9BD5" w:themeColor="accent1"/>
       </w:rPr>
-      <w:t>3</w:t>
+      <w:t>7</w:t>
     </w:r>
     <w:r>
       <w:rPr>
@@ -4897,7 +4899,7 @@
 </file>
 
 <file path=customXml/itemProps1.xml><?xml version="1.0" encoding="utf-8"?>
-<ds:datastoreItem xmlns:ds="http://schemas.openxmlformats.org/officeDocument/2006/customXml" ds:itemID="{EA41C38F-3916-45B3-901A-2D4F65F4F5FE}">
+<ds:datastoreItem xmlns:ds="http://schemas.openxmlformats.org/officeDocument/2006/customXml" ds:itemID="{77CD1B40-2A66-40A5-A16B-BCFF9C784A3A}">
   <ds:schemaRefs>
     <ds:schemaRef ds:uri="http://schemas.openxmlformats.org/officeDocument/2006/bibliography"/>
   </ds:schemaRefs>

</xml_diff>